<commit_message>
Info about where im am studying
</commit_message>
<xml_diff>
--- a/rep.docx
+++ b/rep.docx
@@ -47,6 +47,29 @@
           <w:lang w:val="en-US"/>
         </w:rPr>
         <w:t>Hi I am Srikanth S</w:t>
+      </w:r>
+    </w:p>
+    <w:p>
+      <w:pPr>
+        <w:rPr>
+          <w:rFonts w:ascii="Times New Roman" w:hAnsi="Times New Roman" w:cs="Times New Roman"/>
+          <w:b/>
+          <w:bCs/>
+          <w:sz w:val="24"/>
+          <w:szCs w:val="24"/>
+          <w:lang w:val="en-US"/>
+        </w:rPr>
+      </w:pPr>
+      <w:r>
+        <w:rPr>
+          <w:rFonts w:ascii="Times New Roman" w:hAnsi="Times New Roman" w:cs="Times New Roman"/>
+          <w:b/>
+          <w:bCs/>
+          <w:sz w:val="24"/>
+          <w:szCs w:val="24"/>
+          <w:lang w:val="en-US"/>
+        </w:rPr>
+        <w:t>I am studying in KEC</w:t>
       </w:r>
     </w:p>
     <w:sectPr>

</xml_diff>

<commit_message>
Info about my branch of study
</commit_message>
<xml_diff>
--- a/rep.docx
+++ b/rep.docx
@@ -70,6 +70,29 @@
           <w:lang w:val="en-US"/>
         </w:rPr>
         <w:t>I am studying in KEC</w:t>
+      </w:r>
+    </w:p>
+    <w:p>
+      <w:pPr>
+        <w:rPr>
+          <w:rFonts w:ascii="Times New Roman" w:hAnsi="Times New Roman" w:cs="Times New Roman"/>
+          <w:b/>
+          <w:bCs/>
+          <w:sz w:val="24"/>
+          <w:szCs w:val="24"/>
+          <w:lang w:val="en-US"/>
+        </w:rPr>
+      </w:pPr>
+      <w:r>
+        <w:rPr>
+          <w:rFonts w:ascii="Times New Roman" w:hAnsi="Times New Roman" w:cs="Times New Roman"/>
+          <w:b/>
+          <w:bCs/>
+          <w:sz w:val="24"/>
+          <w:szCs w:val="24"/>
+          <w:lang w:val="en-US"/>
+        </w:rPr>
+        <w:t>Im am studying EEE</w:t>
       </w:r>
     </w:p>
     <w:sectPr>

</xml_diff>

<commit_message>
info about my native
</commit_message>
<xml_diff>
--- a/rep.docx
+++ b/rep.docx
@@ -92,7 +92,30 @@
           <w:szCs w:val="24"/>
           <w:lang w:val="en-US"/>
         </w:rPr>
-        <w:t>Im am studying EEE</w:t>
+        <w:t>I am studying EEE</w:t>
+      </w:r>
+    </w:p>
+    <w:p>
+      <w:pPr>
+        <w:rPr>
+          <w:rFonts w:ascii="Times New Roman" w:hAnsi="Times New Roman" w:cs="Times New Roman"/>
+          <w:b/>
+          <w:bCs/>
+          <w:sz w:val="24"/>
+          <w:szCs w:val="24"/>
+          <w:lang w:val="en-US"/>
+        </w:rPr>
+      </w:pPr>
+      <w:r>
+        <w:rPr>
+          <w:rFonts w:ascii="Times New Roman" w:hAnsi="Times New Roman" w:cs="Times New Roman"/>
+          <w:b/>
+          <w:bCs/>
+          <w:sz w:val="24"/>
+          <w:szCs w:val="24"/>
+          <w:lang w:val="en-US"/>
+        </w:rPr>
+        <w:t>I am from Tirupur</w:t>
       </w:r>
     </w:p>
     <w:sectPr>

</xml_diff>